<commit_message>
added link to RStudio download
</commit_message>
<xml_diff>
--- a/seminars/r_deseq2_beginners_14062017/scripts/instructions_deseq_setup.docx
+++ b/seminars/r_deseq2_beginners_14062017/scripts/instructions_deseq_setup.docx
@@ -59,18 +59,38 @@
       <w:pPr>
         <w:pStyle w:val="ListParagraph"/>
         <w:numPr>
-          <w:ilvl w:val="0"/>
+          <w:ilvl w:val="1"/>
           <w:numId w:val="3"/>
         </w:numPr>
       </w:pPr>
-      <w:r>
-        <w:t xml:space="preserve">Open </w:t>
+      <w:hyperlink r:id="rId8" w:history="1">
+        <w:r>
+          <w:rPr>
+            <w:rStyle w:val="Hyperlink"/>
+          </w:rPr>
+          <w:t>https://www.rstudio.com/products/rstudio/download2/</w:t>
+        </w:r>
+      </w:hyperlink>
+    </w:p>
+    <w:p>
+      <w:pPr>
+        <w:pStyle w:val="ListParagraph"/>
+        <w:numPr>
+          <w:ilvl w:val="1"/>
+          <w:numId w:val="3"/>
+        </w:numPr>
+      </w:pPr>
+      <w:r>
+        <w:t xml:space="preserve">Choose </w:t>
       </w:r>
       <w:proofErr w:type="spellStart"/>
       <w:r>
-        <w:t>Rstudio</w:t>
+        <w:t>RStudio</w:t>
       </w:r>
       <w:proofErr w:type="spellEnd"/>
+      <w:r>
+        <w:t xml:space="preserve"> Desktop (Open Source License)</w:t>
+      </w:r>
     </w:p>
     <w:p>
       <w:pPr>
@@ -81,6 +101,23 @@
         </w:numPr>
       </w:pPr>
       <w:r>
+        <w:t xml:space="preserve">Open </w:t>
+      </w:r>
+      <w:proofErr w:type="spellStart"/>
+      <w:r>
+        <w:t>Rstudio</w:t>
+      </w:r>
+      <w:proofErr w:type="spellEnd"/>
+    </w:p>
+    <w:p>
+      <w:pPr>
+        <w:pStyle w:val="ListParagraph"/>
+        <w:numPr>
+          <w:ilvl w:val="0"/>
+          <w:numId w:val="3"/>
+        </w:numPr>
+      </w:pPr>
+      <w:r>
         <w:t xml:space="preserve">In the </w:t>
       </w:r>
       <w:r>
@@ -112,13 +149,7 @@
       </w:r>
       <w:proofErr w:type="gramEnd"/>
       <w:r>
-        <w:t>("http://</w:t>
-      </w:r>
-      <w:r>
-        <w:t>bioconductor.org/biocLite.R")</w:t>
-      </w:r>
-      <w:r>
-        <w:t xml:space="preserve"> </w:t>
+        <w:t xml:space="preserve">("http://bioconductor.org/biocLite.R") </w:t>
       </w:r>
     </w:p>
     <w:p>
@@ -208,10 +239,7 @@
       <w:r>
         <w:t>- Make sure you press Enter!!</w:t>
       </w:r>
-      <w:bookmarkStart w:id="0" w:name="_GoBack"/>
-      <w:bookmarkEnd w:id="0"/>
-    </w:p>
-    <w:p/>
+    </w:p>
     <w:p>
       <w:r>
         <w:rPr>
@@ -322,7 +350,7 @@
                     </pic:cNvPicPr>
                   </pic:nvPicPr>
                   <pic:blipFill>
-                    <a:blip r:embed="rId6">
+                    <a:blip r:embed="rId9">
                       <a:extLst>
                         <a:ext uri="{28A0092B-C50C-407E-A947-70E740481C1C}">
                           <a14:useLocalDpi xmlns:a14="http://schemas.microsoft.com/office/drawing/2010/main" val="0"/>
@@ -356,6 +384,78 @@
     </w:p>
     <w:p/>
     <w:p>
+      <w:r>
+        <w:t xml:space="preserve">During the installation, it might ask you something like “Update all/some/none”. Type </w:t>
+      </w:r>
+      <w:r>
+        <w:rPr>
+          <w:i/>
+        </w:rPr>
+        <w:t xml:space="preserve">n </w:t>
+      </w:r>
+      <w:r>
+        <w:t xml:space="preserve">and press enter, because updates are for the weak. </w:t>
+      </w:r>
+    </w:p>
+    <w:p>
+      <w:r>
+        <w:rPr>
+          <w:noProof/>
+        </w:rPr>
+        <w:drawing>
+          <wp:inline distT="0" distB="0" distL="0" distR="0" wp14:anchorId="061DBAD6" wp14:editId="45603FB0">
+            <wp:extent cx="1625600" cy="1305487"/>
+            <wp:effectExtent l="0" t="0" r="0" b="0"/>
+            <wp:docPr id="9" name="Picture 1"/>
+            <wp:cNvGraphicFramePr>
+              <a:graphicFrameLocks xmlns:a="http://schemas.openxmlformats.org/drawingml/2006/main" noChangeAspect="1"/>
+            </wp:cNvGraphicFramePr>
+            <a:graphic xmlns:a="http://schemas.openxmlformats.org/drawingml/2006/main">
+              <a:graphicData uri="http://schemas.openxmlformats.org/drawingml/2006/picture">
+                <pic:pic xmlns:pic="http://schemas.openxmlformats.org/drawingml/2006/picture">
+                  <pic:nvPicPr>
+                    <pic:cNvPr id="0" name="Picture 1"/>
+                    <pic:cNvPicPr>
+                      <a:picLocks noChangeAspect="1" noChangeArrowheads="1"/>
+                    </pic:cNvPicPr>
+                  </pic:nvPicPr>
+                  <pic:blipFill rotWithShape="1">
+                    <a:blip r:embed="rId10">
+                      <a:extLst>
+                        <a:ext uri="{28A0092B-C50C-407E-A947-70E740481C1C}">
+                          <a14:useLocalDpi xmlns:a14="http://schemas.microsoft.com/office/drawing/2010/main" val="0"/>
+                        </a:ext>
+                      </a:extLst>
+                    </a:blip>
+                    <a:srcRect l="-695" t="62995" r="71062"/>
+                    <a:stretch/>
+                  </pic:blipFill>
+                  <pic:spPr bwMode="auto">
+                    <a:xfrm>
+                      <a:off x="0" y="0"/>
+                      <a:ext cx="1625787" cy="1305638"/>
+                    </a:xfrm>
+                    <a:prstGeom prst="rect">
+                      <a:avLst/>
+                    </a:prstGeom>
+                    <a:noFill/>
+                    <a:ln>
+                      <a:noFill/>
+                    </a:ln>
+                    <a:extLst>
+                      <a:ext uri="{53640926-AAD7-44d8-BBD7-CCE9431645EC}">
+                        <a14:shadowObscured xmlns:a14="http://schemas.microsoft.com/office/drawing/2010/main"/>
+                      </a:ext>
+                    </a:extLst>
+                  </pic:spPr>
+                </pic:pic>
+              </a:graphicData>
+            </a:graphic>
+          </wp:inline>
+        </w:drawing>
+      </w:r>
+    </w:p>
+    <w:p>
       <w:pPr>
         <w:rPr>
           <w:b/>
@@ -445,6 +545,7 @@
         </w:numPr>
       </w:pPr>
       <w:r>
+        <w:lastRenderedPageBreak/>
         <w:t xml:space="preserve">Make sure you save these files in </w:t>
       </w:r>
       <w:r>
@@ -529,7 +630,7 @@
       <w:r>
         <w:t xml:space="preserve">Go to </w:t>
       </w:r>
-      <w:hyperlink r:id="rId7" w:history="1">
+      <w:hyperlink r:id="rId11" w:history="1">
         <w:r>
           <w:rPr>
             <w:rStyle w:val="Hyperlink"/>
@@ -670,16 +771,16 @@
         <mc:AlternateContent>
           <mc:Choice Requires="wps">
             <w:drawing>
-              <wp:anchor distT="0" distB="0" distL="114300" distR="114300" simplePos="0" relativeHeight="251661312" behindDoc="0" locked="0" layoutInCell="1" allowOverlap="1" wp14:anchorId="16F28D61" wp14:editId="3765A489">
+              <wp:anchor distT="0" distB="0" distL="114300" distR="114300" simplePos="0" relativeHeight="251661312" behindDoc="0" locked="0" layoutInCell="1" allowOverlap="1" wp14:anchorId="16F28D61" wp14:editId="7898F5F3">
                 <wp:simplePos x="0" y="0"/>
                 <wp:positionH relativeFrom="column">
-                  <wp:posOffset>1143000</wp:posOffset>
+                  <wp:posOffset>1039495</wp:posOffset>
                 </wp:positionH>
                 <wp:positionV relativeFrom="paragraph">
-                  <wp:posOffset>988695</wp:posOffset>
+                  <wp:posOffset>828040</wp:posOffset>
                 </wp:positionV>
-                <wp:extent cx="3886200" cy="228600"/>
-                <wp:effectExtent l="25400" t="25400" r="25400" b="25400"/>
+                <wp:extent cx="3532909" cy="228600"/>
+                <wp:effectExtent l="25400" t="25400" r="23495" b="25400"/>
                 <wp:wrapNone/>
                 <wp:docPr id="7" name="Rectangle 7"/>
                 <wp:cNvGraphicFramePr/>
@@ -690,7 +791,7 @@
                       <wps:spPr>
                         <a:xfrm>
                           <a:off x="0" y="0"/>
-                          <a:ext cx="3886200" cy="228600"/>
+                          <a:ext cx="3532909" cy="228600"/>
                         </a:xfrm>
                         <a:prstGeom prst="rect">
                           <a:avLst/>
@@ -745,7 +846,7 @@
           </mc:Choice>
           <mc:Fallback>
             <w:pict>
-              <v:rect id="Rectangle 7" o:spid="_x0000_s1026" style="position:absolute;margin-left:90pt;margin-top:77.85pt;width:306pt;height:18pt;z-index:251661312;visibility:visible;mso-wrap-style:square;mso-width-percent:0;mso-height-percent:0;mso-wrap-distance-left:9pt;mso-wrap-distance-top:0;mso-wrap-distance-right:9pt;mso-wrap-distance-bottom:0;mso-position-horizontal:absolute;mso-position-horizontal-relative:text;mso-position-vertical:absolute;mso-position-vertical-relative:text;mso-width-percent:0;mso-height-percent:0;mso-width-relative:margin;mso-height-relative:margin;v-text-anchor:middle" o:gfxdata="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" filled="f" strokecolor="red" strokeweight="3pt"/>
+              <v:rect id="Rectangle 7" o:spid="_x0000_s1026" style="position:absolute;margin-left:81.85pt;margin-top:65.2pt;width:278.2pt;height:18pt;z-index:251661312;visibility:visible;mso-wrap-style:square;mso-width-percent:0;mso-height-percent:0;mso-wrap-distance-left:9pt;mso-wrap-distance-top:0;mso-wrap-distance-right:9pt;mso-wrap-distance-bottom:0;mso-position-horizontal:absolute;mso-position-horizontal-relative:text;mso-position-vertical:absolute;mso-position-vertical-relative:text;mso-width-percent:0;mso-height-percent:0;mso-width-relative:margin;mso-height-relative:margin;v-text-anchor:middle" o:gfxdata="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" filled="f" strokecolor="red" strokeweight="3pt"/>
             </w:pict>
           </mc:Fallback>
         </mc:AlternateContent>
@@ -755,8 +856,8 @@
           <w:noProof/>
         </w:rPr>
         <w:drawing>
-          <wp:inline distT="0" distB="0" distL="0" distR="0" wp14:anchorId="789B5332" wp14:editId="792AC2CE">
-            <wp:extent cx="5486400" cy="2469315"/>
+          <wp:inline distT="0" distB="0" distL="0" distR="0" wp14:anchorId="789B5332" wp14:editId="4D7312EE">
+            <wp:extent cx="4686300" cy="2109206"/>
             <wp:effectExtent l="0" t="0" r="0" b="0"/>
             <wp:docPr id="3" name="Picture 3"/>
             <wp:cNvGraphicFramePr>
@@ -772,7 +873,7 @@
                     </pic:cNvPicPr>
                   </pic:nvPicPr>
                   <pic:blipFill>
-                    <a:blip r:embed="rId8">
+                    <a:blip r:embed="rId12">
                       <a:extLst>
                         <a:ext uri="{28A0092B-C50C-407E-A947-70E740481C1C}">
                           <a14:useLocalDpi xmlns:a14="http://schemas.microsoft.com/office/drawing/2010/main" val="0"/>
@@ -787,7 +888,7 @@
                   <pic:spPr bwMode="auto">
                     <a:xfrm>
                       <a:off x="0" y="0"/>
-                      <a:ext cx="5486400" cy="2469315"/>
+                      <a:ext cx="4687126" cy="2109578"/>
                     </a:xfrm>
                     <a:prstGeom prst="rect">
                       <a:avLst/>
@@ -844,9 +945,9 @@
           <w:noProof/>
         </w:rPr>
         <w:drawing>
-          <wp:inline distT="0" distB="0" distL="0" distR="0" wp14:anchorId="381867A6" wp14:editId="43A409C5">
-            <wp:extent cx="5486400" cy="3528270"/>
-            <wp:effectExtent l="0" t="0" r="0" b="2540"/>
+          <wp:inline distT="0" distB="0" distL="0" distR="0" wp14:anchorId="381867A6" wp14:editId="21FBABA8">
+            <wp:extent cx="4818581" cy="3098800"/>
+            <wp:effectExtent l="0" t="0" r="7620" b="0"/>
             <wp:docPr id="4" name="Picture 4"/>
             <wp:cNvGraphicFramePr>
               <a:graphicFrameLocks xmlns:a="http://schemas.openxmlformats.org/drawingml/2006/main" noChangeAspect="1"/>
@@ -861,7 +962,7 @@
                     </pic:cNvPicPr>
                   </pic:nvPicPr>
                   <pic:blipFill>
-                    <a:blip r:embed="rId9">
+                    <a:blip r:embed="rId13">
                       <a:extLst>
                         <a:ext uri="{28A0092B-C50C-407E-A947-70E740481C1C}">
                           <a14:useLocalDpi xmlns:a14="http://schemas.microsoft.com/office/drawing/2010/main" val="0"/>
@@ -876,7 +977,7 @@
                   <pic:spPr bwMode="auto">
                     <a:xfrm>
                       <a:off x="0" y="0"/>
-                      <a:ext cx="5486400" cy="3528270"/>
+                      <a:ext cx="4819478" cy="3099377"/>
                     </a:xfrm>
                     <a:prstGeom prst="rect">
                       <a:avLst/>
@@ -997,7 +1098,7 @@
       <w:r>
         <w:t xml:space="preserve">Go to </w:t>
       </w:r>
-      <w:hyperlink r:id="rId10" w:history="1">
+      <w:hyperlink r:id="rId14" w:history="1">
         <w:r>
           <w:rPr>
             <w:rStyle w:val="Hyperlink"/>
@@ -1060,7 +1161,7 @@
                     </pic:cNvPicPr>
                   </pic:nvPicPr>
                   <pic:blipFill>
-                    <a:blip r:embed="rId11">
+                    <a:blip r:embed="rId15">
                       <a:extLst>
                         <a:ext uri="{28A0092B-C50C-407E-A947-70E740481C1C}">
                           <a14:useLocalDpi xmlns:a14="http://schemas.microsoft.com/office/drawing/2010/main" val="0"/>
@@ -1137,6 +1238,7 @@
           <w:numId w:val="1"/>
         </w:numPr>
       </w:pPr>
+      <w:bookmarkStart w:id="0" w:name="_GoBack"/>
       <w:r>
         <w:rPr>
           <w:noProof/>
@@ -1144,13 +1246,13 @@
         <mc:AlternateContent>
           <mc:Choice Requires="wps">
             <w:drawing>
-              <wp:anchor distT="0" distB="0" distL="114300" distR="114300" simplePos="0" relativeHeight="251663360" behindDoc="0" locked="0" layoutInCell="1" allowOverlap="1" wp14:anchorId="06C7BC65" wp14:editId="12013F75">
+              <wp:anchor distT="0" distB="0" distL="114300" distR="114300" simplePos="0" relativeHeight="251663360" behindDoc="0" locked="0" layoutInCell="1" allowOverlap="1" wp14:anchorId="06C7BC65" wp14:editId="23A73918">
                 <wp:simplePos x="0" y="0"/>
                 <wp:positionH relativeFrom="column">
-                  <wp:posOffset>4303395</wp:posOffset>
+                  <wp:posOffset>4023995</wp:posOffset>
                 </wp:positionH>
                 <wp:positionV relativeFrom="paragraph">
-                  <wp:posOffset>1167765</wp:posOffset>
+                  <wp:posOffset>1061085</wp:posOffset>
                 </wp:positionV>
                 <wp:extent cx="434005" cy="207818"/>
                 <wp:effectExtent l="25400" t="25400" r="23495" b="20955"/>
@@ -1219,11 +1321,12 @@
           </mc:Choice>
           <mc:Fallback>
             <w:pict>
-              <v:rect id="Rectangle 8" o:spid="_x0000_s1026" style="position:absolute;margin-left:338.85pt;margin-top:91.95pt;width:34.15pt;height:16.35pt;z-index:251663360;visibility:visible;mso-wrap-style:square;mso-width-percent:0;mso-height-percent:0;mso-wrap-distance-left:9pt;mso-wrap-distance-top:0;mso-wrap-distance-right:9pt;mso-wrap-distance-bottom:0;mso-position-horizontal:absolute;mso-position-horizontal-relative:text;mso-position-vertical:absolute;mso-position-vertical-relative:text;mso-width-percent:0;mso-height-percent:0;mso-width-relative:margin;mso-height-relative:margin;v-text-anchor:middle" o:gfxdata="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" filled="f" strokecolor="red" strokeweight="3pt"/>
+              <v:rect id="Rectangle 8" o:spid="_x0000_s1026" style="position:absolute;margin-left:316.85pt;margin-top:83.55pt;width:34.15pt;height:16.35pt;z-index:251663360;visibility:visible;mso-wrap-style:square;mso-width-percent:0;mso-height-percent:0;mso-wrap-distance-left:9pt;mso-wrap-distance-top:0;mso-wrap-distance-right:9pt;mso-wrap-distance-bottom:0;mso-position-horizontal:absolute;mso-position-horizontal-relative:text;mso-position-vertical:absolute;mso-position-vertical-relative:text;mso-width-percent:0;mso-height-percent:0;mso-width-relative:margin;mso-height-relative:margin;v-text-anchor:middle" o:gfxdata="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" filled="f" strokecolor="red" strokeweight="3pt"/>
             </w:pict>
           </mc:Fallback>
         </mc:AlternateContent>
       </w:r>
+      <w:bookmarkEnd w:id="0"/>
       <w:r>
         <w:t xml:space="preserve"> </w:t>
       </w:r>
@@ -1232,9 +1335,9 @@
           <w:noProof/>
         </w:rPr>
         <w:drawing>
-          <wp:inline distT="0" distB="0" distL="0" distR="0" wp14:anchorId="0FB6E8B4" wp14:editId="0C410573">
-            <wp:extent cx="4983739" cy="2565400"/>
-            <wp:effectExtent l="0" t="0" r="0" b="0"/>
+          <wp:inline distT="0" distB="0" distL="0" distR="0" wp14:anchorId="0FB6E8B4" wp14:editId="61F66969">
+            <wp:extent cx="4663003" cy="2400300"/>
+            <wp:effectExtent l="0" t="0" r="10795" b="0"/>
             <wp:docPr id="2" name="Picture 2"/>
             <wp:cNvGraphicFramePr>
               <a:graphicFrameLocks xmlns:a="http://schemas.openxmlformats.org/drawingml/2006/main" noChangeAspect="1"/>
@@ -1249,7 +1352,7 @@
                     </pic:cNvPicPr>
                   </pic:nvPicPr>
                   <pic:blipFill rotWithShape="1">
-                    <a:blip r:embed="rId12">
+                    <a:blip r:embed="rId16">
                       <a:extLst>
                         <a:ext uri="{28A0092B-C50C-407E-A947-70E740481C1C}">
                           <a14:useLocalDpi xmlns:a14="http://schemas.microsoft.com/office/drawing/2010/main" val="0"/>
@@ -1262,7 +1365,7 @@
                   <pic:spPr bwMode="auto">
                     <a:xfrm>
                       <a:off x="0" y="0"/>
-                      <a:ext cx="4983739" cy="2565400"/>
+                      <a:ext cx="4663245" cy="2400425"/>
                     </a:xfrm>
                     <a:prstGeom prst="rect">
                       <a:avLst/>
@@ -1284,14 +1387,8 @@
         </w:drawing>
       </w:r>
     </w:p>
-    <w:p>
-      <w:pPr>
-        <w:rPr>
-          <w:b/>
-        </w:rPr>
-      </w:pPr>
-    </w:p>
     <w:sectPr>
+      <w:headerReference w:type="default" r:id="rId17"/>
       <w:pgSz w:w="12240" w:h="15840"/>
       <w:pgMar w:top="1440" w:right="1800" w:bottom="1440" w:left="1800" w:header="708" w:footer="708" w:gutter="0"/>
       <w:cols w:space="708"/>
@@ -1299,6 +1396,64 @@
     </w:sectPr>
   </w:body>
 </w:document>
+</file>
+
+<file path=word/endnotes.xml><?xml version="1.0" encoding="utf-8"?>
+<w:endnotes xmlns:wpc="http://schemas.microsoft.com/office/word/2010/wordprocessingCanvas" xmlns:mo="http://schemas.microsoft.com/office/mac/office/2008/main" xmlns:mc="http://schemas.openxmlformats.org/markup-compatibility/2006" xmlns:mv="urn:schemas-microsoft-com:mac:vml" xmlns:o="urn:schemas-microsoft-com:office:office" xmlns:r="http://schemas.openxmlformats.org/officeDocument/2006/relationships" xmlns:m="http://schemas.openxmlformats.org/officeDocument/2006/math" xmlns:v="urn:schemas-microsoft-com:vml" xmlns:wp14="http://schemas.microsoft.com/office/word/2010/wordprocessingDrawing" xmlns:wp="http://schemas.openxmlformats.org/drawingml/2006/wordprocessingDrawing" xmlns:w10="urn:schemas-microsoft-com:office:word" xmlns:w="http://schemas.openxmlformats.org/wordprocessingml/2006/main" xmlns:w14="http://schemas.microsoft.com/office/word/2010/wordml" xmlns:wpg="http://schemas.microsoft.com/office/word/2010/wordprocessingGroup" xmlns:wpi="http://schemas.microsoft.com/office/word/2010/wordprocessingInk" xmlns:wne="http://schemas.microsoft.com/office/word/2006/wordml" xmlns:wps="http://schemas.microsoft.com/office/word/2010/wordprocessingShape" mc:Ignorable="w14 wp14">
+  <w:endnote w:type="separator" w:id="-1">
+    <w:p>
+      <w:r>
+        <w:separator/>
+      </w:r>
+    </w:p>
+  </w:endnote>
+  <w:endnote w:type="continuationSeparator" w:id="0">
+    <w:p>
+      <w:r>
+        <w:continuationSeparator/>
+      </w:r>
+    </w:p>
+  </w:endnote>
+</w:endnotes>
+</file>
+
+<file path=word/footnotes.xml><?xml version="1.0" encoding="utf-8"?>
+<w:footnotes xmlns:wpc="http://schemas.microsoft.com/office/word/2010/wordprocessingCanvas" xmlns:mo="http://schemas.microsoft.com/office/mac/office/2008/main" xmlns:mc="http://schemas.openxmlformats.org/markup-compatibility/2006" xmlns:mv="urn:schemas-microsoft-com:mac:vml" xmlns:o="urn:schemas-microsoft-com:office:office" xmlns:r="http://schemas.openxmlformats.org/officeDocument/2006/relationships" xmlns:m="http://schemas.openxmlformats.org/officeDocument/2006/math" xmlns:v="urn:schemas-microsoft-com:vml" xmlns:wp14="http://schemas.microsoft.com/office/word/2010/wordprocessingDrawing" xmlns:wp="http://schemas.openxmlformats.org/drawingml/2006/wordprocessingDrawing" xmlns:w10="urn:schemas-microsoft-com:office:word" xmlns:w="http://schemas.openxmlformats.org/wordprocessingml/2006/main" xmlns:w14="http://schemas.microsoft.com/office/word/2010/wordml" xmlns:wpg="http://schemas.microsoft.com/office/word/2010/wordprocessingGroup" xmlns:wpi="http://schemas.microsoft.com/office/word/2010/wordprocessingInk" xmlns:wne="http://schemas.microsoft.com/office/word/2006/wordml" xmlns:wps="http://schemas.microsoft.com/office/word/2010/wordprocessingShape" mc:Ignorable="w14 wp14">
+  <w:footnote w:type="separator" w:id="-1">
+    <w:p>
+      <w:r>
+        <w:separator/>
+      </w:r>
+    </w:p>
+  </w:footnote>
+  <w:footnote w:type="continuationSeparator" w:id="0">
+    <w:p>
+      <w:r>
+        <w:continuationSeparator/>
+      </w:r>
+    </w:p>
+  </w:footnote>
+</w:footnotes>
+</file>
+
+<file path=word/header1.xml><?xml version="1.0" encoding="utf-8"?>
+<w:hdr xmlns:wpc="http://schemas.microsoft.com/office/word/2010/wordprocessingCanvas" xmlns:mo="http://schemas.microsoft.com/office/mac/office/2008/main" xmlns:mc="http://schemas.openxmlformats.org/markup-compatibility/2006" xmlns:mv="urn:schemas-microsoft-com:mac:vml" xmlns:o="urn:schemas-microsoft-com:office:office" xmlns:r="http://schemas.openxmlformats.org/officeDocument/2006/relationships" xmlns:m="http://schemas.openxmlformats.org/officeDocument/2006/math" xmlns:v="urn:schemas-microsoft-com:vml" xmlns:wp14="http://schemas.microsoft.com/office/word/2010/wordprocessingDrawing" xmlns:wp="http://schemas.openxmlformats.org/drawingml/2006/wordprocessingDrawing" xmlns:w10="urn:schemas-microsoft-com:office:word" xmlns:w="http://schemas.openxmlformats.org/wordprocessingml/2006/main" xmlns:w14="http://schemas.microsoft.com/office/word/2010/wordml" xmlns:wpg="http://schemas.microsoft.com/office/word/2010/wordprocessingGroup" xmlns:wpi="http://schemas.microsoft.com/office/word/2010/wordprocessingInk" xmlns:wne="http://schemas.microsoft.com/office/word/2006/wordml" xmlns:wps="http://schemas.microsoft.com/office/word/2010/wordprocessingShape" mc:Ignorable="w14 wp14">
+  <w:p>
+    <w:pPr>
+      <w:pStyle w:val="Header"/>
+    </w:pPr>
+    <w:r>
+      <w:t>DESeq2 Setup – 14062017</w:t>
+    </w:r>
+    <w:r>
+      <w:tab/>
+    </w:r>
+    <w:r>
+      <w:tab/>
+      <w:t>Jasleen Grewal | jgrewal@bcgsc.ca</w:t>
+    </w:r>
+  </w:p>
+</w:hdr>
 </file>
 
 <file path=word/numbering.xml><?xml version="1.0" encoding="utf-8"?>
@@ -1887,6 +2042,48 @@
       <w:szCs w:val="18"/>
     </w:rPr>
   </w:style>
+  <w:style w:type="paragraph" w:styleId="Header">
+    <w:name w:val="header"/>
+    <w:basedOn w:val="Normal"/>
+    <w:link w:val="HeaderChar"/>
+    <w:uiPriority w:val="99"/>
+    <w:unhideWhenUsed/>
+    <w:rsid w:val="00853D4A"/>
+    <w:pPr>
+      <w:tabs>
+        <w:tab w:val="center" w:pos="4320"/>
+        <w:tab w:val="right" w:pos="8640"/>
+      </w:tabs>
+    </w:pPr>
+  </w:style>
+  <w:style w:type="character" w:customStyle="1" w:styleId="HeaderChar">
+    <w:name w:val="Header Char"/>
+    <w:basedOn w:val="DefaultParagraphFont"/>
+    <w:link w:val="Header"/>
+    <w:uiPriority w:val="99"/>
+    <w:rsid w:val="00853D4A"/>
+  </w:style>
+  <w:style w:type="paragraph" w:styleId="Footer">
+    <w:name w:val="footer"/>
+    <w:basedOn w:val="Normal"/>
+    <w:link w:val="FooterChar"/>
+    <w:uiPriority w:val="99"/>
+    <w:unhideWhenUsed/>
+    <w:rsid w:val="00853D4A"/>
+    <w:pPr>
+      <w:tabs>
+        <w:tab w:val="center" w:pos="4320"/>
+        <w:tab w:val="right" w:pos="8640"/>
+      </w:tabs>
+    </w:pPr>
+  </w:style>
+  <w:style w:type="character" w:customStyle="1" w:styleId="FooterChar">
+    <w:name w:val="Footer Char"/>
+    <w:basedOn w:val="DefaultParagraphFont"/>
+    <w:link w:val="Footer"/>
+    <w:uiPriority w:val="99"/>
+    <w:rsid w:val="00853D4A"/>
+  </w:style>
 </w:styles>
 </file>
 
@@ -2121,6 +2318,48 @@
       <w:sz w:val="18"/>
       <w:szCs w:val="18"/>
     </w:rPr>
+  </w:style>
+  <w:style w:type="paragraph" w:styleId="Header">
+    <w:name w:val="header"/>
+    <w:basedOn w:val="Normal"/>
+    <w:link w:val="HeaderChar"/>
+    <w:uiPriority w:val="99"/>
+    <w:unhideWhenUsed/>
+    <w:rsid w:val="00853D4A"/>
+    <w:pPr>
+      <w:tabs>
+        <w:tab w:val="center" w:pos="4320"/>
+        <w:tab w:val="right" w:pos="8640"/>
+      </w:tabs>
+    </w:pPr>
+  </w:style>
+  <w:style w:type="character" w:customStyle="1" w:styleId="HeaderChar">
+    <w:name w:val="Header Char"/>
+    <w:basedOn w:val="DefaultParagraphFont"/>
+    <w:link w:val="Header"/>
+    <w:uiPriority w:val="99"/>
+    <w:rsid w:val="00853D4A"/>
+  </w:style>
+  <w:style w:type="paragraph" w:styleId="Footer">
+    <w:name w:val="footer"/>
+    <w:basedOn w:val="Normal"/>
+    <w:link w:val="FooterChar"/>
+    <w:uiPriority w:val="99"/>
+    <w:unhideWhenUsed/>
+    <w:rsid w:val="00853D4A"/>
+    <w:pPr>
+      <w:tabs>
+        <w:tab w:val="center" w:pos="4320"/>
+        <w:tab w:val="right" w:pos="8640"/>
+      </w:tabs>
+    </w:pPr>
+  </w:style>
+  <w:style w:type="character" w:customStyle="1" w:styleId="FooterChar">
+    <w:name w:val="Footer Char"/>
+    <w:basedOn w:val="DefaultParagraphFont"/>
+    <w:link w:val="Footer"/>
+    <w:uiPriority w:val="99"/>
+    <w:rsid w:val="00853D4A"/>
   </w:style>
 </w:styles>
 </file>

</xml_diff>